<commit_message>
Ejemplo expresion regular agregado
</commit_message>
<xml_diff>
--- a/Manualcompiladores.docx
+++ b/Manualcompiladores.docx
@@ -956,6 +956,7 @@
           <w:szCs w:val="32"/>
         </w:rPr>
       </w:pPr>
+      <w:bookmarkStart w:id="0" w:name="_Hlk99713480"/>
       <w:r>
         <w:rPr>
           <w:rFonts w:ascii="Times New Roman" w:hAnsi="Times New Roman" w:cs="Times New Roman"/>
@@ -967,6 +968,7 @@
         <w:t>Uso de python para las expresiones regulares</w:t>
       </w:r>
     </w:p>
+    <w:bookmarkEnd w:id="0"/>
     <w:p>
       <w:pPr>
         <w:jc w:val="both"/>
@@ -984,6 +986,1775 @@
         </w:rPr>
         <w:t>Nosotros para utilizar python en la evaluación de cadenas para las expresiones regulares se empleo el uso de la biblioteca re.</w:t>
       </w:r>
+      <w:r>
+        <w:rPr>
+          <w:rFonts w:ascii="Times New Roman" w:hAnsi="Times New Roman" w:cs="Times New Roman"/>
+          <w:sz w:val="28"/>
+          <w:szCs w:val="28"/>
+        </w:rPr>
+        <w:t xml:space="preserve"> </w:t>
+      </w:r>
+    </w:p>
+    <w:p>
+      <w:pPr>
+        <w:jc w:val="both"/>
+        <w:rPr>
+          <w:rFonts w:ascii="Times New Roman" w:hAnsi="Times New Roman" w:cs="Times New Roman"/>
+          <w:sz w:val="28"/>
+          <w:szCs w:val="28"/>
+        </w:rPr>
+      </w:pPr>
+    </w:p>
+    <w:p>
+      <w:pPr>
+        <w:jc w:val="both"/>
+        <w:rPr>
+          <w:rFonts w:ascii="Times New Roman" w:hAnsi="Times New Roman" w:cs="Times New Roman"/>
+          <w:sz w:val="28"/>
+          <w:szCs w:val="28"/>
+        </w:rPr>
+      </w:pPr>
+      <w:r>
+        <w:rPr>
+          <w:rFonts w:ascii="Times New Roman" w:hAnsi="Times New Roman" w:cs="Times New Roman"/>
+          <w:sz w:val="28"/>
+          <w:szCs w:val="28"/>
+        </w:rPr>
+        <w:lastRenderedPageBreak/>
+        <w:t xml:space="preserve">re: </w:t>
+      </w:r>
+      <w:r>
+        <w:rPr>
+          <w:rFonts w:ascii="Times New Roman" w:hAnsi="Times New Roman" w:cs="Times New Roman"/>
+          <w:sz w:val="28"/>
+          <w:szCs w:val="28"/>
+        </w:rPr>
+        <w:t xml:space="preserve">Biblioteca que proporciona operaciones con </w:t>
+      </w:r>
+      <w:r>
+        <w:rPr>
+          <w:rFonts w:ascii="Times New Roman" w:hAnsi="Times New Roman" w:cs="Times New Roman"/>
+          <w:sz w:val="28"/>
+          <w:szCs w:val="28"/>
+        </w:rPr>
+        <w:t>expresiones regulares</w:t>
+      </w:r>
+      <w:r>
+        <w:rPr>
+          <w:rFonts w:ascii="Times New Roman" w:hAnsi="Times New Roman" w:cs="Times New Roman"/>
+          <w:sz w:val="28"/>
+          <w:szCs w:val="28"/>
+        </w:rPr>
+        <w:t xml:space="preserve"> como la búsqueda con el search y el fullmatch que nos sirve para </w:t>
+      </w:r>
+      <w:proofErr w:type="gramStart"/>
+      <w:r>
+        <w:rPr>
+          <w:rFonts w:ascii="Times New Roman" w:hAnsi="Times New Roman" w:cs="Times New Roman"/>
+          <w:sz w:val="28"/>
+          <w:szCs w:val="28"/>
+        </w:rPr>
+        <w:t>retornar</w:t>
+      </w:r>
+      <w:r>
+        <w:rPr>
+          <w:rFonts w:ascii="Times New Roman" w:hAnsi="Times New Roman" w:cs="Times New Roman"/>
+          <w:sz w:val="28"/>
+          <w:szCs w:val="28"/>
+        </w:rPr>
+        <w:t xml:space="preserve"> </w:t>
+      </w:r>
+      <w:r>
+        <w:rPr>
+          <w:rFonts w:ascii="Times New Roman" w:hAnsi="Times New Roman" w:cs="Times New Roman"/>
+          <w:sz w:val="28"/>
+          <w:szCs w:val="28"/>
+        </w:rPr>
+        <w:t xml:space="preserve"> un</w:t>
+      </w:r>
+      <w:proofErr w:type="gramEnd"/>
+      <w:r>
+        <w:rPr>
+          <w:rFonts w:ascii="Times New Roman" w:hAnsi="Times New Roman" w:cs="Times New Roman"/>
+          <w:sz w:val="28"/>
+          <w:szCs w:val="28"/>
+        </w:rPr>
+        <w:t xml:space="preserve"> objeto de coincidencia si y solo si toda la cadena coincide con el patrón. De lo contrario, devolverá </w:t>
+      </w:r>
+      <w:r>
+        <w:rPr>
+          <w:rFonts w:ascii="Times New Roman" w:hAnsi="Times New Roman" w:cs="Times New Roman"/>
+          <w:sz w:val="28"/>
+          <w:szCs w:val="28"/>
+        </w:rPr>
+        <w:t>nin</w:t>
+      </w:r>
+      <w:r>
+        <w:rPr>
+          <w:rFonts w:ascii="Times New Roman" w:hAnsi="Times New Roman" w:cs="Times New Roman"/>
+          <w:sz w:val="28"/>
+          <w:szCs w:val="28"/>
+        </w:rPr>
+        <w:t>guno</w:t>
+      </w:r>
+      <w:r>
+        <w:rPr>
+          <w:rFonts w:ascii="Times New Roman" w:hAnsi="Times New Roman" w:cs="Times New Roman"/>
+          <w:sz w:val="28"/>
+          <w:szCs w:val="28"/>
+        </w:rPr>
+        <w:t>.</w:t>
+      </w:r>
+    </w:p>
+    <w:p>
+      <w:pPr>
+        <w:jc w:val="both"/>
+        <w:rPr>
+          <w:rFonts w:ascii="Times New Roman" w:hAnsi="Times New Roman" w:cs="Times New Roman"/>
+          <w:sz w:val="28"/>
+          <w:szCs w:val="28"/>
+        </w:rPr>
+      </w:pPr>
+    </w:p>
+    <w:p>
+      <w:pPr>
+        <w:jc w:val="both"/>
+        <w:rPr>
+          <w:rFonts w:ascii="Times New Roman" w:hAnsi="Times New Roman" w:cs="Times New Roman"/>
+          <w:sz w:val="28"/>
+          <w:szCs w:val="28"/>
+        </w:rPr>
+      </w:pPr>
+      <w:r>
+        <w:rPr>
+          <w:rFonts w:ascii="Times New Roman" w:hAnsi="Times New Roman" w:cs="Times New Roman"/>
+          <w:sz w:val="28"/>
+          <w:szCs w:val="28"/>
+        </w:rPr>
+        <w:t xml:space="preserve">Ejemplo: </w:t>
+      </w:r>
+      <w:r>
+        <w:rPr>
+          <w:rFonts w:ascii="Times New Roman" w:hAnsi="Times New Roman" w:cs="Times New Roman"/>
+          <w:sz w:val="28"/>
+          <w:szCs w:val="28"/>
+        </w:rPr>
+        <w:t xml:space="preserve">Dada la expresión regular </w:t>
+      </w:r>
+      <w:bookmarkStart w:id="1" w:name="_Hlk99713447"/>
+      <w:r>
+        <w:rPr>
+          <w:rFonts w:ascii="Cambria Math" w:hAnsi="Cambria Math" w:cs="Cambria Math"/>
+          <w:sz w:val="28"/>
+          <w:szCs w:val="28"/>
+        </w:rPr>
+        <w:t>𝑐∗</w:t>
+      </w:r>
+      <w:r>
+        <w:rPr>
+          <w:rFonts w:ascii="Times New Roman" w:hAnsi="Times New Roman" w:cs="Times New Roman"/>
+          <w:sz w:val="28"/>
+          <w:szCs w:val="28"/>
+        </w:rPr>
+        <w:t>(</w:t>
+      </w:r>
+      <w:proofErr w:type="gramStart"/>
+      <w:r>
+        <w:rPr>
+          <w:rFonts w:ascii="Cambria Math" w:hAnsi="Cambria Math" w:cs="Cambria Math"/>
+          <w:sz w:val="28"/>
+          <w:szCs w:val="28"/>
+        </w:rPr>
+        <w:t>𝑎</w:t>
+      </w:r>
+      <w:r>
+        <w:rPr>
+          <w:rFonts w:ascii="Times New Roman" w:hAnsi="Times New Roman" w:cs="Times New Roman"/>
+          <w:sz w:val="28"/>
+          <w:szCs w:val="28"/>
+        </w:rPr>
+        <w:t>|</w:t>
+      </w:r>
+      <w:r>
+        <w:rPr>
+          <w:rFonts w:ascii="Cambria Math" w:hAnsi="Cambria Math" w:cs="Cambria Math"/>
+          <w:sz w:val="28"/>
+          <w:szCs w:val="28"/>
+        </w:rPr>
+        <w:t>𝑏</w:t>
+      </w:r>
+      <w:r>
+        <w:rPr>
+          <w:rFonts w:ascii="Times New Roman" w:hAnsi="Times New Roman" w:cs="Times New Roman"/>
+          <w:sz w:val="28"/>
+          <w:szCs w:val="28"/>
+        </w:rPr>
+        <w:t>|</w:t>
+      </w:r>
+      <w:r>
+        <w:rPr>
+          <w:rFonts w:ascii="Cambria Math" w:hAnsi="Cambria Math" w:cs="Cambria Math"/>
+          <w:sz w:val="28"/>
+          <w:szCs w:val="28"/>
+        </w:rPr>
+        <w:t>𝑎𝑐</w:t>
+      </w:r>
+      <w:r>
+        <w:rPr>
+          <w:rFonts w:ascii="Times New Roman" w:hAnsi="Times New Roman" w:cs="Times New Roman"/>
+          <w:sz w:val="28"/>
+          <w:szCs w:val="28"/>
+        </w:rPr>
+        <w:t>?</w:t>
+      </w:r>
+      <w:proofErr w:type="gramEnd"/>
+      <w:r>
+        <w:rPr>
+          <w:rFonts w:ascii="Times New Roman" w:hAnsi="Times New Roman" w:cs="Times New Roman"/>
+          <w:sz w:val="28"/>
+          <w:szCs w:val="28"/>
+        </w:rPr>
+        <w:t>|</w:t>
+      </w:r>
+      <w:r>
+        <w:rPr>
+          <w:rFonts w:ascii="Cambria Math" w:hAnsi="Cambria Math" w:cs="Cambria Math"/>
+          <w:sz w:val="28"/>
+          <w:szCs w:val="28"/>
+        </w:rPr>
+        <w:t>𝑐𝑏</w:t>
+      </w:r>
+      <w:r>
+        <w:rPr>
+          <w:rFonts w:ascii="Times New Roman" w:hAnsi="Times New Roman" w:cs="Times New Roman"/>
+          <w:sz w:val="28"/>
+          <w:szCs w:val="28"/>
+        </w:rPr>
+        <w:t>|</w:t>
+      </w:r>
+      <w:r>
+        <w:rPr>
+          <w:rFonts w:ascii="Cambria Math" w:hAnsi="Cambria Math" w:cs="Cambria Math"/>
+          <w:sz w:val="28"/>
+          <w:szCs w:val="28"/>
+        </w:rPr>
+        <w:t>𝑏𝑐</w:t>
+      </w:r>
+      <w:r>
+        <w:rPr>
+          <w:rFonts w:ascii="Times New Roman" w:hAnsi="Times New Roman" w:cs="Times New Roman"/>
+          <w:sz w:val="28"/>
+          <w:szCs w:val="28"/>
+        </w:rPr>
+        <w:t>?)</w:t>
+      </w:r>
+      <w:r>
+        <w:rPr>
+          <w:rFonts w:ascii="Cambria Math" w:hAnsi="Cambria Math" w:cs="Cambria Math"/>
+          <w:sz w:val="28"/>
+          <w:szCs w:val="28"/>
+        </w:rPr>
+        <w:t>∗</w:t>
+      </w:r>
+      <w:r>
+        <w:rPr>
+          <w:rFonts w:ascii="Times New Roman" w:hAnsi="Times New Roman" w:cs="Times New Roman"/>
+          <w:sz w:val="28"/>
+          <w:szCs w:val="28"/>
+        </w:rPr>
+        <w:t xml:space="preserve"> </w:t>
+      </w:r>
+      <w:bookmarkEnd w:id="1"/>
+      <w:r>
+        <w:rPr>
+          <w:rFonts w:ascii="Times New Roman" w:hAnsi="Times New Roman" w:cs="Times New Roman"/>
+          <w:sz w:val="28"/>
+          <w:szCs w:val="28"/>
+        </w:rPr>
+        <w:t>una de las siguientes cadenas no es</w:t>
+      </w:r>
+      <w:r>
+        <w:rPr>
+          <w:rFonts w:ascii="Times New Roman" w:hAnsi="Times New Roman" w:cs="Times New Roman"/>
+          <w:sz w:val="28"/>
+          <w:szCs w:val="28"/>
+        </w:rPr>
+        <w:t xml:space="preserve"> </w:t>
+      </w:r>
+      <w:r>
+        <w:rPr>
+          <w:rFonts w:ascii="Times New Roman" w:hAnsi="Times New Roman" w:cs="Times New Roman"/>
+          <w:sz w:val="28"/>
+          <w:szCs w:val="28"/>
+        </w:rPr>
+        <w:t xml:space="preserve">aceptada. </w:t>
+      </w:r>
+    </w:p>
+    <w:p>
+      <w:pPr>
+        <w:jc w:val="both"/>
+        <w:rPr>
+          <w:rFonts w:ascii="Times New Roman" w:hAnsi="Times New Roman" w:cs="Times New Roman"/>
+          <w:sz w:val="28"/>
+          <w:szCs w:val="28"/>
+        </w:rPr>
+      </w:pPr>
+      <w:r>
+        <w:rPr>
+          <w:rFonts w:ascii="Times New Roman" w:hAnsi="Times New Roman" w:cs="Times New Roman"/>
+          <w:sz w:val="28"/>
+          <w:szCs w:val="28"/>
+        </w:rPr>
+        <w:t>a) cabcabab</w:t>
+      </w:r>
+    </w:p>
+    <w:p>
+      <w:pPr>
+        <w:jc w:val="both"/>
+        <w:rPr>
+          <w:rFonts w:ascii="Times New Roman" w:hAnsi="Times New Roman" w:cs="Times New Roman"/>
+          <w:sz w:val="28"/>
+          <w:szCs w:val="28"/>
+        </w:rPr>
+      </w:pPr>
+      <w:r>
+        <w:rPr>
+          <w:rFonts w:ascii="Times New Roman" w:hAnsi="Times New Roman" w:cs="Times New Roman"/>
+          <w:sz w:val="28"/>
+          <w:szCs w:val="28"/>
+        </w:rPr>
+        <w:t xml:space="preserve">b) </w:t>
+      </w:r>
+      <w:bookmarkStart w:id="2" w:name="_Hlk99712635"/>
+      <w:r>
+        <w:rPr>
+          <w:rFonts w:ascii="Times New Roman" w:hAnsi="Times New Roman" w:cs="Times New Roman"/>
+          <w:sz w:val="28"/>
+          <w:szCs w:val="28"/>
+        </w:rPr>
+        <w:t>ccbccbba</w:t>
+      </w:r>
+      <w:bookmarkEnd w:id="2"/>
+    </w:p>
+    <w:p>
+      <w:pPr>
+        <w:jc w:val="both"/>
+        <w:rPr>
+          <w:rFonts w:ascii="Times New Roman" w:hAnsi="Times New Roman" w:cs="Times New Roman"/>
+          <w:sz w:val="28"/>
+          <w:szCs w:val="28"/>
+        </w:rPr>
+      </w:pPr>
+      <w:r>
+        <w:rPr>
+          <w:rFonts w:ascii="Times New Roman" w:hAnsi="Times New Roman" w:cs="Times New Roman"/>
+          <w:sz w:val="28"/>
+          <w:szCs w:val="28"/>
+        </w:rPr>
+        <w:t>c) baccbacc</w:t>
+      </w:r>
+    </w:p>
+    <w:p>
+      <w:pPr>
+        <w:jc w:val="both"/>
+        <w:rPr>
+          <w:rFonts w:ascii="Times New Roman" w:hAnsi="Times New Roman" w:cs="Times New Roman"/>
+          <w:sz w:val="28"/>
+          <w:szCs w:val="28"/>
+        </w:rPr>
+      </w:pPr>
+      <w:r>
+        <w:rPr>
+          <w:rFonts w:ascii="Times New Roman" w:hAnsi="Times New Roman" w:cs="Times New Roman"/>
+          <w:sz w:val="28"/>
+          <w:szCs w:val="28"/>
+        </w:rPr>
+        <w:t>d) baaabcac</w:t>
+      </w:r>
+    </w:p>
+    <w:p>
+      <w:pPr>
+        <w:jc w:val="both"/>
+        <w:rPr>
+          <w:rFonts w:ascii="Times New Roman" w:hAnsi="Times New Roman" w:cs="Times New Roman"/>
+          <w:sz w:val="28"/>
+          <w:szCs w:val="28"/>
+        </w:rPr>
+      </w:pPr>
+      <w:r>
+        <w:rPr>
+          <w:rFonts w:ascii="Times New Roman" w:hAnsi="Times New Roman" w:cs="Times New Roman"/>
+          <w:sz w:val="28"/>
+          <w:szCs w:val="28"/>
+        </w:rPr>
+        <w:t>e) Ninguna de las anteriores</w:t>
+      </w:r>
+      <w:r>
+        <w:rPr>
+          <w:rFonts w:ascii="Times New Roman" w:hAnsi="Times New Roman" w:cs="Times New Roman"/>
+          <w:sz w:val="28"/>
+          <w:szCs w:val="28"/>
+        </w:rPr>
+        <w:t xml:space="preserve"> </w:t>
+      </w:r>
+    </w:p>
+    <w:p>
+      <w:pPr>
+        <w:jc w:val="both"/>
+        <w:rPr>
+          <w:rFonts w:ascii="Times New Roman" w:hAnsi="Times New Roman" w:cs="Times New Roman"/>
+          <w:sz w:val="28"/>
+          <w:szCs w:val="28"/>
+        </w:rPr>
+      </w:pPr>
+      <w:r>
+        <w:rPr>
+          <w:rFonts w:ascii="Times New Roman" w:hAnsi="Times New Roman" w:cs="Times New Roman"/>
+          <w:sz w:val="28"/>
+          <w:szCs w:val="28"/>
+        </w:rPr>
+        <w:t>Nota: Digitar manualmente en el teclado la cadena a evaluar para que el código funcione.</w:t>
+      </w:r>
+    </w:p>
+    <w:p>
+      <w:pPr>
+        <w:pStyle w:val="Prrafodelista"/>
+        <w:numPr>
+          <w:ilvl w:val="0"/>
+          <w:numId w:val="2"/>
+        </w:numPr>
+        <w:jc w:val="both"/>
+        <w:rPr>
+          <w:rFonts w:ascii="Times New Roman" w:hAnsi="Times New Roman" w:cs="Times New Roman"/>
+          <w:sz w:val="28"/>
+          <w:szCs w:val="28"/>
+        </w:rPr>
+      </w:pPr>
+      <w:r>
+        <w:rPr>
+          <w:rFonts w:ascii="Times New Roman" w:hAnsi="Times New Roman" w:cs="Times New Roman"/>
+          <w:sz w:val="28"/>
+          <w:szCs w:val="28"/>
+        </w:rPr>
+        <w:t xml:space="preserve">Opción </w:t>
+      </w:r>
+      <w:r>
+        <w:rPr>
+          <w:rFonts w:ascii="Times New Roman" w:hAnsi="Times New Roman" w:cs="Times New Roman"/>
+          <w:sz w:val="28"/>
+          <w:szCs w:val="28"/>
+        </w:rPr>
+        <w:t>a:</w:t>
+      </w:r>
+      <w:r>
+        <w:rPr>
+          <w:rFonts w:ascii="Times New Roman" w:hAnsi="Times New Roman" w:cs="Times New Roman"/>
+          <w:sz w:val="28"/>
+          <w:szCs w:val="28"/>
+        </w:rPr>
+        <w:t xml:space="preserve"> </w:t>
+      </w:r>
+      <w:r>
+        <w:rPr>
+          <w:rFonts w:ascii="Times New Roman" w:hAnsi="Times New Roman" w:cs="Times New Roman"/>
+          <w:sz w:val="28"/>
+          <w:szCs w:val="28"/>
+        </w:rPr>
+        <w:t>cabcabab</w:t>
+      </w:r>
+      <w:r>
+        <w:rPr>
+          <w:rFonts w:ascii="Times New Roman" w:hAnsi="Times New Roman" w:cs="Times New Roman"/>
+          <w:sz w:val="28"/>
+          <w:szCs w:val="28"/>
+        </w:rPr>
+        <w:t xml:space="preserve"> </w:t>
+      </w:r>
+    </w:p>
+    <w:p>
+      <w:pPr>
+        <w:pStyle w:val="Prrafodelista"/>
+        <w:jc w:val="both"/>
+        <w:rPr>
+          <w:rFonts w:ascii="Times New Roman" w:hAnsi="Times New Roman" w:cs="Times New Roman"/>
+          <w:sz w:val="28"/>
+          <w:szCs w:val="28"/>
+        </w:rPr>
+      </w:pPr>
+    </w:p>
+    <w:p>
+      <w:pPr>
+        <w:pStyle w:val="Prrafodelista"/>
+        <w:numPr>
+          <w:ilvl w:val="0"/>
+          <w:numId w:val="5"/>
+        </w:numPr>
+        <w:jc w:val="both"/>
+        <w:rPr>
+          <w:rFonts w:ascii="Times New Roman" w:hAnsi="Times New Roman" w:cs="Times New Roman"/>
+          <w:sz w:val="28"/>
+          <w:szCs w:val="28"/>
+        </w:rPr>
+      </w:pPr>
+      <w:r>
+        <w:rPr>
+          <w:rFonts w:ascii="Times New Roman" w:hAnsi="Times New Roman" w:cs="Times New Roman"/>
+          <w:sz w:val="28"/>
+          <w:szCs w:val="28"/>
+        </w:rPr>
+        <w:t>Ingresamos la expresión y la cadena de manera manual.</w:t>
+      </w:r>
+    </w:p>
+    <w:p>
+      <w:pPr>
+        <w:pStyle w:val="Prrafodelista"/>
+        <w:ind w:left="1080"/>
+        <w:jc w:val="both"/>
+        <w:rPr>
+          <w:rFonts w:ascii="Times New Roman" w:hAnsi="Times New Roman" w:cs="Times New Roman"/>
+          <w:sz w:val="28"/>
+          <w:szCs w:val="28"/>
+        </w:rPr>
+      </w:pPr>
+    </w:p>
+    <w:p>
+      <w:pPr>
+        <w:pStyle w:val="Prrafodelista"/>
+        <w:ind w:left="1080"/>
+        <w:jc w:val="both"/>
+        <w:rPr>
+          <w:rFonts w:ascii="Times New Roman" w:hAnsi="Times New Roman" w:cs="Times New Roman"/>
+          <w:sz w:val="28"/>
+          <w:szCs w:val="28"/>
+        </w:rPr>
+      </w:pPr>
+      <w:r>
+        <w:rPr>
+          <w:rFonts w:ascii="Times New Roman" w:hAnsi="Times New Roman" w:cs="Times New Roman"/>
+          <w:noProof/>
+          <w:sz w:val="28"/>
+          <w:szCs w:val="28"/>
+        </w:rPr>
+        <w:drawing>
+          <wp:inline distT="0" distB="0" distL="0" distR="0" wp14:anchorId="0229C687" wp14:editId="666208BC">
+            <wp:extent cx="5612130" cy="1295400"/>
+            <wp:effectExtent l="0" t="0" r="7620" b="0"/>
+            <wp:docPr id="4" name="Imagen 4" descr="Interfaz de usuario gráfica&#10;&#10;Descripción generada automáticamente"/>
+            <wp:cNvGraphicFramePr>
+              <a:graphicFrameLocks xmlns:a="http://schemas.openxmlformats.org/drawingml/2006/main" noChangeAspect="1"/>
+            </wp:cNvGraphicFramePr>
+            <a:graphic xmlns:a="http://schemas.openxmlformats.org/drawingml/2006/main">
+              <a:graphicData uri="http://schemas.openxmlformats.org/drawingml/2006/picture">
+                <pic:pic xmlns:pic="http://schemas.openxmlformats.org/drawingml/2006/picture">
+                  <pic:nvPicPr>
+                    <pic:cNvPr id="4" name="Imagen 4" descr="Interfaz de usuario gráfica&#10;&#10;Descripción generada automáticamente"/>
+                    <pic:cNvPicPr/>
+                  </pic:nvPicPr>
+                  <pic:blipFill>
+                    <a:blip r:embed="rId9">
+                      <a:extLst>
+                        <a:ext uri="{28A0092B-C50C-407E-A947-70E740481C1C}">
+                          <a14:useLocalDpi xmlns:a14="http://schemas.microsoft.com/office/drawing/2010/main" val="0"/>
+                        </a:ext>
+                      </a:extLst>
+                    </a:blip>
+                    <a:stretch>
+                      <a:fillRect/>
+                    </a:stretch>
+                  </pic:blipFill>
+                  <pic:spPr>
+                    <a:xfrm>
+                      <a:off x="0" y="0"/>
+                      <a:ext cx="5612130" cy="1295400"/>
+                    </a:xfrm>
+                    <a:prstGeom prst="rect">
+                      <a:avLst/>
+                    </a:prstGeom>
+                  </pic:spPr>
+                </pic:pic>
+              </a:graphicData>
+            </a:graphic>
+          </wp:inline>
+        </w:drawing>
+      </w:r>
+    </w:p>
+    <w:p>
+      <w:pPr>
+        <w:pStyle w:val="Prrafodelista"/>
+        <w:ind w:left="1080"/>
+        <w:jc w:val="both"/>
+        <w:rPr>
+          <w:rFonts w:ascii="Times New Roman" w:hAnsi="Times New Roman" w:cs="Times New Roman"/>
+          <w:sz w:val="28"/>
+          <w:szCs w:val="28"/>
+        </w:rPr>
+      </w:pPr>
+    </w:p>
+    <w:p>
+      <w:pPr>
+        <w:pStyle w:val="Prrafodelista"/>
+        <w:numPr>
+          <w:ilvl w:val="0"/>
+          <w:numId w:val="5"/>
+        </w:numPr>
+        <w:jc w:val="both"/>
+        <w:rPr>
+          <w:rFonts w:ascii="Times New Roman" w:hAnsi="Times New Roman" w:cs="Times New Roman"/>
+          <w:sz w:val="28"/>
+          <w:szCs w:val="28"/>
+        </w:rPr>
+      </w:pPr>
+      <w:r>
+        <w:rPr>
+          <w:rFonts w:ascii="Times New Roman" w:hAnsi="Times New Roman" w:cs="Times New Roman"/>
+          <w:sz w:val="28"/>
+          <w:szCs w:val="28"/>
+        </w:rPr>
+        <w:t xml:space="preserve">Como resultado obtenemos: </w:t>
+      </w:r>
+    </w:p>
+    <w:p>
+      <w:pPr>
+        <w:pStyle w:val="Prrafodelista"/>
+        <w:ind w:left="1080"/>
+        <w:jc w:val="both"/>
+        <w:rPr>
+          <w:rFonts w:ascii="Times New Roman" w:hAnsi="Times New Roman" w:cs="Times New Roman"/>
+          <w:sz w:val="28"/>
+          <w:szCs w:val="28"/>
+        </w:rPr>
+      </w:pPr>
+      <w:r>
+        <w:rPr>
+          <w:rFonts w:ascii="Times New Roman" w:hAnsi="Times New Roman" w:cs="Times New Roman"/>
+          <w:noProof/>
+          <w:sz w:val="28"/>
+          <w:szCs w:val="28"/>
+        </w:rPr>
+        <w:drawing>
+          <wp:inline distT="0" distB="0" distL="0" distR="0" wp14:anchorId="6FB61AD4" wp14:editId="366D8633">
+            <wp:extent cx="3572374" cy="885949"/>
+            <wp:effectExtent l="0" t="0" r="0" b="9525"/>
+            <wp:docPr id="5" name="Imagen 5" descr="Texto&#10;&#10;Descripción generada automáticamente"/>
+            <wp:cNvGraphicFramePr>
+              <a:graphicFrameLocks xmlns:a="http://schemas.openxmlformats.org/drawingml/2006/main" noChangeAspect="1"/>
+            </wp:cNvGraphicFramePr>
+            <a:graphic xmlns:a="http://schemas.openxmlformats.org/drawingml/2006/main">
+              <a:graphicData uri="http://schemas.openxmlformats.org/drawingml/2006/picture">
+                <pic:pic xmlns:pic="http://schemas.openxmlformats.org/drawingml/2006/picture">
+                  <pic:nvPicPr>
+                    <pic:cNvPr id="5" name="Imagen 5" descr="Texto&#10;&#10;Descripción generada automáticamente"/>
+                    <pic:cNvPicPr/>
+                  </pic:nvPicPr>
+                  <pic:blipFill>
+                    <a:blip r:embed="rId10">
+                      <a:extLst>
+                        <a:ext uri="{28A0092B-C50C-407E-A947-70E740481C1C}">
+                          <a14:useLocalDpi xmlns:a14="http://schemas.microsoft.com/office/drawing/2010/main" val="0"/>
+                        </a:ext>
+                      </a:extLst>
+                    </a:blip>
+                    <a:stretch>
+                      <a:fillRect/>
+                    </a:stretch>
+                  </pic:blipFill>
+                  <pic:spPr>
+                    <a:xfrm>
+                      <a:off x="0" y="0"/>
+                      <a:ext cx="3572374" cy="885949"/>
+                    </a:xfrm>
+                    <a:prstGeom prst="rect">
+                      <a:avLst/>
+                    </a:prstGeom>
+                  </pic:spPr>
+                </pic:pic>
+              </a:graphicData>
+            </a:graphic>
+          </wp:inline>
+        </w:drawing>
+      </w:r>
+      <w:r>
+        <w:rPr>
+          <w:rFonts w:ascii="Times New Roman" w:hAnsi="Times New Roman" w:cs="Times New Roman"/>
+          <w:sz w:val="28"/>
+          <w:szCs w:val="28"/>
+        </w:rPr>
+        <w:t xml:space="preserve"> </w:t>
+      </w:r>
+    </w:p>
+    <w:p>
+      <w:pPr>
+        <w:pStyle w:val="Prrafodelista"/>
+        <w:numPr>
+          <w:ilvl w:val="0"/>
+          <w:numId w:val="2"/>
+        </w:numPr>
+        <w:jc w:val="both"/>
+        <w:rPr>
+          <w:rFonts w:ascii="Times New Roman" w:hAnsi="Times New Roman" w:cs="Times New Roman"/>
+          <w:sz w:val="28"/>
+          <w:szCs w:val="28"/>
+        </w:rPr>
+      </w:pPr>
+      <w:r>
+        <w:rPr>
+          <w:rFonts w:ascii="Times New Roman" w:hAnsi="Times New Roman" w:cs="Times New Roman"/>
+          <w:sz w:val="28"/>
+          <w:szCs w:val="28"/>
+        </w:rPr>
+        <w:lastRenderedPageBreak/>
+        <w:t xml:space="preserve">Opción b: </w:t>
+      </w:r>
+      <w:r>
+        <w:rPr>
+          <w:rFonts w:ascii="Times New Roman" w:hAnsi="Times New Roman" w:cs="Times New Roman"/>
+          <w:sz w:val="28"/>
+          <w:szCs w:val="28"/>
+        </w:rPr>
+        <w:t>ccbccbba</w:t>
+      </w:r>
+      <w:r>
+        <w:rPr>
+          <w:rFonts w:ascii="Times New Roman" w:hAnsi="Times New Roman" w:cs="Times New Roman"/>
+          <w:sz w:val="28"/>
+          <w:szCs w:val="28"/>
+        </w:rPr>
+        <w:t xml:space="preserve"> </w:t>
+      </w:r>
+    </w:p>
+    <w:p>
+      <w:pPr>
+        <w:pStyle w:val="Prrafodelista"/>
+        <w:jc w:val="both"/>
+        <w:rPr>
+          <w:rFonts w:ascii="Times New Roman" w:hAnsi="Times New Roman" w:cs="Times New Roman"/>
+          <w:sz w:val="28"/>
+          <w:szCs w:val="28"/>
+        </w:rPr>
+      </w:pPr>
+    </w:p>
+    <w:p>
+      <w:pPr>
+        <w:pStyle w:val="Prrafodelista"/>
+        <w:numPr>
+          <w:ilvl w:val="0"/>
+          <w:numId w:val="5"/>
+        </w:numPr>
+        <w:jc w:val="both"/>
+        <w:rPr>
+          <w:rFonts w:ascii="Times New Roman" w:hAnsi="Times New Roman" w:cs="Times New Roman"/>
+          <w:sz w:val="28"/>
+          <w:szCs w:val="28"/>
+        </w:rPr>
+      </w:pPr>
+      <w:r>
+        <w:rPr>
+          <w:rFonts w:ascii="Times New Roman" w:hAnsi="Times New Roman" w:cs="Times New Roman"/>
+          <w:sz w:val="28"/>
+          <w:szCs w:val="28"/>
+        </w:rPr>
+        <w:t>Ingresamos la expresión y la cadena de manera manual.</w:t>
+      </w:r>
+      <w:r>
+        <w:rPr>
+          <w:rFonts w:ascii="Times New Roman" w:hAnsi="Times New Roman" w:cs="Times New Roman"/>
+          <w:sz w:val="28"/>
+          <w:szCs w:val="28"/>
+        </w:rPr>
+        <w:t xml:space="preserve"> </w:t>
+      </w:r>
+    </w:p>
+    <w:p>
+      <w:pPr>
+        <w:pStyle w:val="Prrafodelista"/>
+        <w:ind w:left="1080"/>
+        <w:jc w:val="both"/>
+        <w:rPr>
+          <w:rFonts w:ascii="Times New Roman" w:hAnsi="Times New Roman" w:cs="Times New Roman"/>
+          <w:sz w:val="28"/>
+          <w:szCs w:val="28"/>
+        </w:rPr>
+      </w:pPr>
+    </w:p>
+    <w:p>
+      <w:pPr>
+        <w:pStyle w:val="Prrafodelista"/>
+        <w:ind w:left="1080"/>
+        <w:jc w:val="both"/>
+        <w:rPr>
+          <w:rFonts w:ascii="Times New Roman" w:hAnsi="Times New Roman" w:cs="Times New Roman"/>
+          <w:sz w:val="28"/>
+          <w:szCs w:val="28"/>
+        </w:rPr>
+      </w:pPr>
+      <w:r>
+        <w:rPr>
+          <w:rFonts w:ascii="Times New Roman" w:hAnsi="Times New Roman" w:cs="Times New Roman"/>
+          <w:noProof/>
+          <w:sz w:val="28"/>
+          <w:szCs w:val="28"/>
+        </w:rPr>
+        <w:drawing>
+          <wp:inline distT="0" distB="0" distL="0" distR="0" wp14:anchorId="1C62FFB4" wp14:editId="1A634C95">
+            <wp:extent cx="5612130" cy="1497965"/>
+            <wp:effectExtent l="0" t="0" r="7620" b="6985"/>
+            <wp:docPr id="6" name="Imagen 6" descr="Imagen que contiene Interfaz de usuario gráfica&#10;&#10;Descripción generada automáticamente"/>
+            <wp:cNvGraphicFramePr>
+              <a:graphicFrameLocks xmlns:a="http://schemas.openxmlformats.org/drawingml/2006/main" noChangeAspect="1"/>
+            </wp:cNvGraphicFramePr>
+            <a:graphic xmlns:a="http://schemas.openxmlformats.org/drawingml/2006/main">
+              <a:graphicData uri="http://schemas.openxmlformats.org/drawingml/2006/picture">
+                <pic:pic xmlns:pic="http://schemas.openxmlformats.org/drawingml/2006/picture">
+                  <pic:nvPicPr>
+                    <pic:cNvPr id="6" name="Imagen 6" descr="Imagen que contiene Interfaz de usuario gráfica&#10;&#10;Descripción generada automáticamente"/>
+                    <pic:cNvPicPr/>
+                  </pic:nvPicPr>
+                  <pic:blipFill>
+                    <a:blip r:embed="rId11">
+                      <a:extLst>
+                        <a:ext uri="{28A0092B-C50C-407E-A947-70E740481C1C}">
+                          <a14:useLocalDpi xmlns:a14="http://schemas.microsoft.com/office/drawing/2010/main" val="0"/>
+                        </a:ext>
+                      </a:extLst>
+                    </a:blip>
+                    <a:stretch>
+                      <a:fillRect/>
+                    </a:stretch>
+                  </pic:blipFill>
+                  <pic:spPr>
+                    <a:xfrm>
+                      <a:off x="0" y="0"/>
+                      <a:ext cx="5612130" cy="1497965"/>
+                    </a:xfrm>
+                    <a:prstGeom prst="rect">
+                      <a:avLst/>
+                    </a:prstGeom>
+                  </pic:spPr>
+                </pic:pic>
+              </a:graphicData>
+            </a:graphic>
+          </wp:inline>
+        </w:drawing>
+      </w:r>
+    </w:p>
+    <w:p>
+      <w:pPr>
+        <w:pStyle w:val="Prrafodelista"/>
+        <w:ind w:left="1080"/>
+        <w:jc w:val="both"/>
+        <w:rPr>
+          <w:rFonts w:ascii="Times New Roman" w:hAnsi="Times New Roman" w:cs="Times New Roman"/>
+          <w:sz w:val="28"/>
+          <w:szCs w:val="28"/>
+        </w:rPr>
+      </w:pPr>
+    </w:p>
+    <w:p>
+      <w:pPr>
+        <w:pStyle w:val="Prrafodelista"/>
+        <w:numPr>
+          <w:ilvl w:val="0"/>
+          <w:numId w:val="5"/>
+        </w:numPr>
+        <w:jc w:val="both"/>
+        <w:rPr>
+          <w:rFonts w:ascii="Times New Roman" w:hAnsi="Times New Roman" w:cs="Times New Roman"/>
+          <w:sz w:val="28"/>
+          <w:szCs w:val="28"/>
+        </w:rPr>
+      </w:pPr>
+      <w:r>
+        <w:rPr>
+          <w:rFonts w:ascii="Times New Roman" w:hAnsi="Times New Roman" w:cs="Times New Roman"/>
+          <w:sz w:val="28"/>
+          <w:szCs w:val="28"/>
+        </w:rPr>
+        <w:t xml:space="preserve">Como resultado obtenemos: </w:t>
+      </w:r>
+    </w:p>
+    <w:p>
+      <w:pPr>
+        <w:pStyle w:val="Prrafodelista"/>
+        <w:ind w:left="1080"/>
+        <w:jc w:val="both"/>
+        <w:rPr>
+          <w:rFonts w:ascii="Times New Roman" w:hAnsi="Times New Roman" w:cs="Times New Roman"/>
+          <w:sz w:val="28"/>
+          <w:szCs w:val="28"/>
+        </w:rPr>
+      </w:pPr>
+    </w:p>
+    <w:p>
+      <w:pPr>
+        <w:pStyle w:val="Prrafodelista"/>
+        <w:ind w:left="1080"/>
+        <w:jc w:val="both"/>
+        <w:rPr>
+          <w:rFonts w:ascii="Times New Roman" w:hAnsi="Times New Roman" w:cs="Times New Roman"/>
+          <w:sz w:val="28"/>
+          <w:szCs w:val="28"/>
+        </w:rPr>
+      </w:pPr>
+      <w:r>
+        <w:rPr>
+          <w:rFonts w:ascii="Times New Roman" w:hAnsi="Times New Roman" w:cs="Times New Roman"/>
+          <w:noProof/>
+          <w:sz w:val="28"/>
+          <w:szCs w:val="28"/>
+        </w:rPr>
+        <w:drawing>
+          <wp:inline distT="0" distB="0" distL="0" distR="0" wp14:anchorId="5DC68A4A" wp14:editId="07C3146E">
+            <wp:extent cx="3553321" cy="924054"/>
+            <wp:effectExtent l="0" t="0" r="9525" b="9525"/>
+            <wp:docPr id="7" name="Imagen 7" descr="Texto&#10;&#10;Descripción generada automáticamente"/>
+            <wp:cNvGraphicFramePr>
+              <a:graphicFrameLocks xmlns:a="http://schemas.openxmlformats.org/drawingml/2006/main" noChangeAspect="1"/>
+            </wp:cNvGraphicFramePr>
+            <a:graphic xmlns:a="http://schemas.openxmlformats.org/drawingml/2006/main">
+              <a:graphicData uri="http://schemas.openxmlformats.org/drawingml/2006/picture">
+                <pic:pic xmlns:pic="http://schemas.openxmlformats.org/drawingml/2006/picture">
+                  <pic:nvPicPr>
+                    <pic:cNvPr id="7" name="Imagen 7" descr="Texto&#10;&#10;Descripción generada automáticamente"/>
+                    <pic:cNvPicPr/>
+                  </pic:nvPicPr>
+                  <pic:blipFill>
+                    <a:blip r:embed="rId12">
+                      <a:extLst>
+                        <a:ext uri="{28A0092B-C50C-407E-A947-70E740481C1C}">
+                          <a14:useLocalDpi xmlns:a14="http://schemas.microsoft.com/office/drawing/2010/main" val="0"/>
+                        </a:ext>
+                      </a:extLst>
+                    </a:blip>
+                    <a:stretch>
+                      <a:fillRect/>
+                    </a:stretch>
+                  </pic:blipFill>
+                  <pic:spPr>
+                    <a:xfrm>
+                      <a:off x="0" y="0"/>
+                      <a:ext cx="3553321" cy="924054"/>
+                    </a:xfrm>
+                    <a:prstGeom prst="rect">
+                      <a:avLst/>
+                    </a:prstGeom>
+                  </pic:spPr>
+                </pic:pic>
+              </a:graphicData>
+            </a:graphic>
+          </wp:inline>
+        </w:drawing>
+      </w:r>
+      <w:r>
+        <w:rPr>
+          <w:rFonts w:ascii="Times New Roman" w:hAnsi="Times New Roman" w:cs="Times New Roman"/>
+          <w:sz w:val="28"/>
+          <w:szCs w:val="28"/>
+        </w:rPr>
+        <w:t xml:space="preserve"> </w:t>
+      </w:r>
+    </w:p>
+    <w:p>
+      <w:pPr>
+        <w:pStyle w:val="Prrafodelista"/>
+        <w:ind w:left="1080"/>
+        <w:jc w:val="both"/>
+        <w:rPr>
+          <w:rFonts w:ascii="Times New Roman" w:hAnsi="Times New Roman" w:cs="Times New Roman"/>
+          <w:sz w:val="28"/>
+          <w:szCs w:val="28"/>
+        </w:rPr>
+      </w:pPr>
+    </w:p>
+    <w:p>
+      <w:pPr>
+        <w:pStyle w:val="Prrafodelista"/>
+        <w:numPr>
+          <w:ilvl w:val="0"/>
+          <w:numId w:val="2"/>
+        </w:numPr>
+        <w:jc w:val="both"/>
+        <w:rPr>
+          <w:rFonts w:ascii="Times New Roman" w:hAnsi="Times New Roman" w:cs="Times New Roman"/>
+          <w:sz w:val="28"/>
+          <w:szCs w:val="28"/>
+        </w:rPr>
+      </w:pPr>
+      <w:r>
+        <w:rPr>
+          <w:rFonts w:ascii="Times New Roman" w:hAnsi="Times New Roman" w:cs="Times New Roman"/>
+          <w:sz w:val="28"/>
+          <w:szCs w:val="28"/>
+        </w:rPr>
+        <w:t xml:space="preserve">Opción c: </w:t>
+      </w:r>
+      <w:r>
+        <w:rPr>
+          <w:rFonts w:ascii="Times New Roman" w:hAnsi="Times New Roman" w:cs="Times New Roman"/>
+          <w:sz w:val="28"/>
+          <w:szCs w:val="28"/>
+        </w:rPr>
+        <w:t>baccbacc</w:t>
+      </w:r>
+      <w:r>
+        <w:rPr>
+          <w:rFonts w:ascii="Times New Roman" w:hAnsi="Times New Roman" w:cs="Times New Roman"/>
+          <w:sz w:val="28"/>
+          <w:szCs w:val="28"/>
+        </w:rPr>
+        <w:t xml:space="preserve"> </w:t>
+      </w:r>
+    </w:p>
+    <w:p>
+      <w:pPr>
+        <w:pStyle w:val="Prrafodelista"/>
+        <w:jc w:val="both"/>
+        <w:rPr>
+          <w:rFonts w:ascii="Times New Roman" w:hAnsi="Times New Roman" w:cs="Times New Roman"/>
+          <w:sz w:val="28"/>
+          <w:szCs w:val="28"/>
+        </w:rPr>
+      </w:pPr>
+    </w:p>
+    <w:p>
+      <w:pPr>
+        <w:pStyle w:val="Prrafodelista"/>
+        <w:numPr>
+          <w:ilvl w:val="0"/>
+          <w:numId w:val="5"/>
+        </w:numPr>
+        <w:rPr>
+          <w:rFonts w:ascii="Times New Roman" w:hAnsi="Times New Roman" w:cs="Times New Roman"/>
+          <w:sz w:val="28"/>
+          <w:szCs w:val="28"/>
+        </w:rPr>
+      </w:pPr>
+      <w:r>
+        <w:rPr>
+          <w:rFonts w:ascii="Times New Roman" w:hAnsi="Times New Roman" w:cs="Times New Roman"/>
+          <w:sz w:val="28"/>
+          <w:szCs w:val="28"/>
+        </w:rPr>
+        <w:t xml:space="preserve">Ingresamos la expresión y la cadena de manera manual. </w:t>
+      </w:r>
+    </w:p>
+    <w:p>
+      <w:pPr>
+        <w:pStyle w:val="Prrafodelista"/>
+        <w:ind w:left="1080"/>
+        <w:jc w:val="both"/>
+        <w:rPr>
+          <w:rFonts w:ascii="Times New Roman" w:hAnsi="Times New Roman" w:cs="Times New Roman"/>
+          <w:sz w:val="28"/>
+          <w:szCs w:val="28"/>
+        </w:rPr>
+      </w:pPr>
+      <w:r>
+        <w:rPr>
+          <w:rFonts w:ascii="Times New Roman" w:hAnsi="Times New Roman" w:cs="Times New Roman"/>
+          <w:noProof/>
+          <w:sz w:val="28"/>
+          <w:szCs w:val="28"/>
+        </w:rPr>
+        <w:drawing>
+          <wp:inline distT="0" distB="0" distL="0" distR="0" wp14:anchorId="02780CCF" wp14:editId="467B8DBF">
+            <wp:extent cx="5612130" cy="1525905"/>
+            <wp:effectExtent l="0" t="0" r="7620" b="0"/>
+            <wp:docPr id="8" name="Imagen 8" descr="Interfaz de usuario gráfica&#10;&#10;Descripción generada automáticamente"/>
+            <wp:cNvGraphicFramePr>
+              <a:graphicFrameLocks xmlns:a="http://schemas.openxmlformats.org/drawingml/2006/main" noChangeAspect="1"/>
+            </wp:cNvGraphicFramePr>
+            <a:graphic xmlns:a="http://schemas.openxmlformats.org/drawingml/2006/main">
+              <a:graphicData uri="http://schemas.openxmlformats.org/drawingml/2006/picture">
+                <pic:pic xmlns:pic="http://schemas.openxmlformats.org/drawingml/2006/picture">
+                  <pic:nvPicPr>
+                    <pic:cNvPr id="8" name="Imagen 8" descr="Interfaz de usuario gráfica&#10;&#10;Descripción generada automáticamente"/>
+                    <pic:cNvPicPr/>
+                  </pic:nvPicPr>
+                  <pic:blipFill>
+                    <a:blip r:embed="rId13">
+                      <a:extLst>
+                        <a:ext uri="{28A0092B-C50C-407E-A947-70E740481C1C}">
+                          <a14:useLocalDpi xmlns:a14="http://schemas.microsoft.com/office/drawing/2010/main" val="0"/>
+                        </a:ext>
+                      </a:extLst>
+                    </a:blip>
+                    <a:stretch>
+                      <a:fillRect/>
+                    </a:stretch>
+                  </pic:blipFill>
+                  <pic:spPr>
+                    <a:xfrm>
+                      <a:off x="0" y="0"/>
+                      <a:ext cx="5612130" cy="1525905"/>
+                    </a:xfrm>
+                    <a:prstGeom prst="rect">
+                      <a:avLst/>
+                    </a:prstGeom>
+                  </pic:spPr>
+                </pic:pic>
+              </a:graphicData>
+            </a:graphic>
+          </wp:inline>
+        </w:drawing>
+      </w:r>
+    </w:p>
+    <w:p>
+      <w:pPr>
+        <w:pStyle w:val="Prrafodelista"/>
+        <w:ind w:left="1080"/>
+        <w:jc w:val="both"/>
+        <w:rPr>
+          <w:rFonts w:ascii="Times New Roman" w:hAnsi="Times New Roman" w:cs="Times New Roman"/>
+          <w:sz w:val="28"/>
+          <w:szCs w:val="28"/>
+        </w:rPr>
+      </w:pPr>
+    </w:p>
+    <w:p>
+      <w:pPr>
+        <w:pStyle w:val="Prrafodelista"/>
+        <w:numPr>
+          <w:ilvl w:val="0"/>
+          <w:numId w:val="5"/>
+        </w:numPr>
+        <w:jc w:val="both"/>
+        <w:rPr>
+          <w:rFonts w:ascii="Times New Roman" w:hAnsi="Times New Roman" w:cs="Times New Roman"/>
+          <w:sz w:val="28"/>
+          <w:szCs w:val="28"/>
+        </w:rPr>
+      </w:pPr>
+      <w:r>
+        <w:rPr>
+          <w:rFonts w:ascii="Times New Roman" w:hAnsi="Times New Roman" w:cs="Times New Roman"/>
+          <w:sz w:val="28"/>
+          <w:szCs w:val="28"/>
+        </w:rPr>
+        <w:t xml:space="preserve">Como resultado obtenemos: </w:t>
+      </w:r>
+    </w:p>
+    <w:p>
+      <w:pPr>
+        <w:pStyle w:val="Prrafodelista"/>
+        <w:ind w:left="1080"/>
+        <w:jc w:val="both"/>
+        <w:rPr>
+          <w:rFonts w:ascii="Times New Roman" w:hAnsi="Times New Roman" w:cs="Times New Roman"/>
+          <w:sz w:val="28"/>
+          <w:szCs w:val="28"/>
+        </w:rPr>
+      </w:pPr>
+    </w:p>
+    <w:p>
+      <w:pPr>
+        <w:pStyle w:val="Prrafodelista"/>
+        <w:ind w:left="1080"/>
+        <w:jc w:val="both"/>
+        <w:rPr>
+          <w:rFonts w:ascii="Times New Roman" w:hAnsi="Times New Roman" w:cs="Times New Roman"/>
+          <w:sz w:val="28"/>
+          <w:szCs w:val="28"/>
+        </w:rPr>
+      </w:pPr>
+      <w:r>
+        <w:rPr>
+          <w:rFonts w:ascii="Times New Roman" w:hAnsi="Times New Roman" w:cs="Times New Roman"/>
+          <w:noProof/>
+          <w:sz w:val="28"/>
+          <w:szCs w:val="28"/>
+        </w:rPr>
+        <w:drawing>
+          <wp:inline distT="0" distB="0" distL="0" distR="0" wp14:anchorId="7591C856" wp14:editId="03D4F4A8">
+            <wp:extent cx="3028949" cy="809625"/>
+            <wp:effectExtent l="0" t="0" r="635" b="0"/>
+            <wp:docPr id="9" name="Imagen 9" descr="Interfaz de usuario gráfica, Texto, Aplicación&#10;&#10;Descripción generada automáticamente"/>
+            <wp:cNvGraphicFramePr>
+              <a:graphicFrameLocks xmlns:a="http://schemas.openxmlformats.org/drawingml/2006/main" noChangeAspect="1"/>
+            </wp:cNvGraphicFramePr>
+            <a:graphic xmlns:a="http://schemas.openxmlformats.org/drawingml/2006/main">
+              <a:graphicData uri="http://schemas.openxmlformats.org/drawingml/2006/picture">
+                <pic:pic xmlns:pic="http://schemas.openxmlformats.org/drawingml/2006/picture">
+                  <pic:nvPicPr>
+                    <pic:cNvPr id="9" name="Imagen 9" descr="Interfaz de usuario gráfica, Texto, Aplicación&#10;&#10;Descripción generada automáticamente"/>
+                    <pic:cNvPicPr/>
+                  </pic:nvPicPr>
+                  <pic:blipFill>
+                    <a:blip r:embed="rId14">
+                      <a:extLst>
+                        <a:ext uri="{28A0092B-C50C-407E-A947-70E740481C1C}">
+                          <a14:useLocalDpi xmlns:a14="http://schemas.microsoft.com/office/drawing/2010/main" val="0"/>
+                        </a:ext>
+                      </a:extLst>
+                    </a:blip>
+                    <a:stretch>
+                      <a:fillRect/>
+                    </a:stretch>
+                  </pic:blipFill>
+                  <pic:spPr>
+                    <a:xfrm>
+                      <a:off x="0" y="0"/>
+                      <a:ext cx="3031275" cy="810247"/>
+                    </a:xfrm>
+                    <a:prstGeom prst="rect">
+                      <a:avLst/>
+                    </a:prstGeom>
+                  </pic:spPr>
+                </pic:pic>
+              </a:graphicData>
+            </a:graphic>
+          </wp:inline>
+        </w:drawing>
+      </w:r>
+      <w:r>
+        <w:rPr>
+          <w:rFonts w:ascii="Times New Roman" w:hAnsi="Times New Roman" w:cs="Times New Roman"/>
+          <w:sz w:val="28"/>
+          <w:szCs w:val="28"/>
+        </w:rPr>
+        <w:t xml:space="preserve"> </w:t>
+      </w:r>
+    </w:p>
+    <w:p>
+      <w:pPr>
+        <w:pStyle w:val="Prrafodelista"/>
+        <w:numPr>
+          <w:ilvl w:val="0"/>
+          <w:numId w:val="2"/>
+        </w:numPr>
+        <w:jc w:val="both"/>
+        <w:rPr>
+          <w:rFonts w:ascii="Times New Roman" w:hAnsi="Times New Roman" w:cs="Times New Roman"/>
+          <w:sz w:val="28"/>
+          <w:szCs w:val="28"/>
+        </w:rPr>
+      </w:pPr>
+      <w:r>
+        <w:rPr>
+          <w:rFonts w:ascii="Times New Roman" w:hAnsi="Times New Roman" w:cs="Times New Roman"/>
+          <w:sz w:val="28"/>
+          <w:szCs w:val="28"/>
+        </w:rPr>
+        <w:lastRenderedPageBreak/>
+        <w:t xml:space="preserve">Opción d: </w:t>
+      </w:r>
+      <w:r>
+        <w:rPr>
+          <w:rFonts w:ascii="Times New Roman" w:hAnsi="Times New Roman" w:cs="Times New Roman"/>
+          <w:sz w:val="28"/>
+          <w:szCs w:val="28"/>
+        </w:rPr>
+        <w:t>baaabcac</w:t>
+      </w:r>
+      <w:r>
+        <w:rPr>
+          <w:rFonts w:ascii="Times New Roman" w:hAnsi="Times New Roman" w:cs="Times New Roman"/>
+          <w:sz w:val="28"/>
+          <w:szCs w:val="28"/>
+        </w:rPr>
+        <w:t xml:space="preserve"> </w:t>
+      </w:r>
+    </w:p>
+    <w:p>
+      <w:pPr>
+        <w:pStyle w:val="Prrafodelista"/>
+        <w:jc w:val="both"/>
+        <w:rPr>
+          <w:rFonts w:ascii="Times New Roman" w:hAnsi="Times New Roman" w:cs="Times New Roman"/>
+          <w:sz w:val="28"/>
+          <w:szCs w:val="28"/>
+        </w:rPr>
+      </w:pPr>
+    </w:p>
+    <w:p>
+      <w:pPr>
+        <w:pStyle w:val="Prrafodelista"/>
+        <w:numPr>
+          <w:ilvl w:val="0"/>
+          <w:numId w:val="5"/>
+        </w:numPr>
+        <w:rPr>
+          <w:rFonts w:ascii="Times New Roman" w:hAnsi="Times New Roman" w:cs="Times New Roman"/>
+          <w:sz w:val="28"/>
+          <w:szCs w:val="28"/>
+        </w:rPr>
+      </w:pPr>
+      <w:r>
+        <w:rPr>
+          <w:rFonts w:ascii="Times New Roman" w:hAnsi="Times New Roman" w:cs="Times New Roman"/>
+          <w:sz w:val="28"/>
+          <w:szCs w:val="28"/>
+        </w:rPr>
+        <w:t xml:space="preserve">Ingresamos la expresión y la cadena de manera manual. </w:t>
+      </w:r>
+    </w:p>
+    <w:p>
+      <w:pPr>
+        <w:pStyle w:val="Prrafodelista"/>
+        <w:ind w:left="1080"/>
+        <w:jc w:val="both"/>
+        <w:rPr>
+          <w:rFonts w:ascii="Times New Roman" w:hAnsi="Times New Roman" w:cs="Times New Roman"/>
+          <w:sz w:val="28"/>
+          <w:szCs w:val="28"/>
+        </w:rPr>
+      </w:pPr>
+    </w:p>
+    <w:p>
+      <w:pPr>
+        <w:pStyle w:val="Prrafodelista"/>
+        <w:ind w:left="1080"/>
+        <w:jc w:val="both"/>
+        <w:rPr>
+          <w:rFonts w:ascii="Times New Roman" w:hAnsi="Times New Roman" w:cs="Times New Roman"/>
+          <w:sz w:val="28"/>
+          <w:szCs w:val="28"/>
+        </w:rPr>
+      </w:pPr>
+      <w:r>
+        <w:rPr>
+          <w:rFonts w:ascii="Times New Roman" w:hAnsi="Times New Roman" w:cs="Times New Roman"/>
+          <w:noProof/>
+          <w:sz w:val="28"/>
+          <w:szCs w:val="28"/>
+        </w:rPr>
+        <w:drawing>
+          <wp:inline distT="0" distB="0" distL="0" distR="0" wp14:anchorId="5892F57C" wp14:editId="33459C6C">
+            <wp:extent cx="5612130" cy="1501140"/>
+            <wp:effectExtent l="0" t="0" r="7620" b="3810"/>
+            <wp:docPr id="10" name="Imagen 10" descr="Interfaz de usuario gráfica&#10;&#10;Descripción generada automáticamente"/>
+            <wp:cNvGraphicFramePr>
+              <a:graphicFrameLocks xmlns:a="http://schemas.openxmlformats.org/drawingml/2006/main" noChangeAspect="1"/>
+            </wp:cNvGraphicFramePr>
+            <a:graphic xmlns:a="http://schemas.openxmlformats.org/drawingml/2006/main">
+              <a:graphicData uri="http://schemas.openxmlformats.org/drawingml/2006/picture">
+                <pic:pic xmlns:pic="http://schemas.openxmlformats.org/drawingml/2006/picture">
+                  <pic:nvPicPr>
+                    <pic:cNvPr id="10" name="Imagen 10" descr="Interfaz de usuario gráfica&#10;&#10;Descripción generada automáticamente"/>
+                    <pic:cNvPicPr/>
+                  </pic:nvPicPr>
+                  <pic:blipFill>
+                    <a:blip r:embed="rId15">
+                      <a:extLst>
+                        <a:ext uri="{28A0092B-C50C-407E-A947-70E740481C1C}">
+                          <a14:useLocalDpi xmlns:a14="http://schemas.microsoft.com/office/drawing/2010/main" val="0"/>
+                        </a:ext>
+                      </a:extLst>
+                    </a:blip>
+                    <a:stretch>
+                      <a:fillRect/>
+                    </a:stretch>
+                  </pic:blipFill>
+                  <pic:spPr>
+                    <a:xfrm>
+                      <a:off x="0" y="0"/>
+                      <a:ext cx="5612130" cy="1501140"/>
+                    </a:xfrm>
+                    <a:prstGeom prst="rect">
+                      <a:avLst/>
+                    </a:prstGeom>
+                  </pic:spPr>
+                </pic:pic>
+              </a:graphicData>
+            </a:graphic>
+          </wp:inline>
+        </w:drawing>
+      </w:r>
+    </w:p>
+    <w:p>
+      <w:pPr>
+        <w:pStyle w:val="Prrafodelista"/>
+        <w:ind w:left="1080"/>
+        <w:jc w:val="both"/>
+        <w:rPr>
+          <w:rFonts w:ascii="Times New Roman" w:hAnsi="Times New Roman" w:cs="Times New Roman"/>
+          <w:sz w:val="28"/>
+          <w:szCs w:val="28"/>
+        </w:rPr>
+      </w:pPr>
+    </w:p>
+    <w:p>
+      <w:pPr>
+        <w:pStyle w:val="Prrafodelista"/>
+        <w:numPr>
+          <w:ilvl w:val="0"/>
+          <w:numId w:val="5"/>
+        </w:numPr>
+        <w:jc w:val="both"/>
+        <w:rPr>
+          <w:rFonts w:ascii="Times New Roman" w:hAnsi="Times New Roman" w:cs="Times New Roman"/>
+          <w:sz w:val="28"/>
+          <w:szCs w:val="28"/>
+        </w:rPr>
+      </w:pPr>
+      <w:r>
+        <w:rPr>
+          <w:rFonts w:ascii="Times New Roman" w:hAnsi="Times New Roman" w:cs="Times New Roman"/>
+          <w:sz w:val="28"/>
+          <w:szCs w:val="28"/>
+        </w:rPr>
+        <w:t xml:space="preserve">Como resultado obtenemos: </w:t>
+      </w:r>
+    </w:p>
+    <w:p>
+      <w:pPr>
+        <w:pStyle w:val="Prrafodelista"/>
+        <w:ind w:left="1080"/>
+        <w:jc w:val="both"/>
+        <w:rPr>
+          <w:rFonts w:ascii="Times New Roman" w:hAnsi="Times New Roman" w:cs="Times New Roman"/>
+          <w:sz w:val="28"/>
+          <w:szCs w:val="28"/>
+        </w:rPr>
+      </w:pPr>
+    </w:p>
+    <w:p>
+      <w:pPr>
+        <w:pStyle w:val="Prrafodelista"/>
+        <w:ind w:left="1080"/>
+        <w:jc w:val="both"/>
+        <w:rPr>
+          <w:rFonts w:ascii="Times New Roman" w:hAnsi="Times New Roman" w:cs="Times New Roman"/>
+          <w:sz w:val="28"/>
+          <w:szCs w:val="28"/>
+        </w:rPr>
+      </w:pPr>
+      <w:r>
+        <w:rPr>
+          <w:rFonts w:ascii="Times New Roman" w:hAnsi="Times New Roman" w:cs="Times New Roman"/>
+          <w:noProof/>
+          <w:sz w:val="28"/>
+          <w:szCs w:val="28"/>
+        </w:rPr>
+        <w:drawing>
+          <wp:inline distT="0" distB="0" distL="0" distR="0" wp14:anchorId="3668CAB9" wp14:editId="62B35868">
+            <wp:extent cx="3543795" cy="914528"/>
+            <wp:effectExtent l="0" t="0" r="0" b="0"/>
+            <wp:docPr id="11" name="Imagen 11" descr="Interfaz de usuario gráfica, Texto&#10;&#10;Descripción generada automáticamente"/>
+            <wp:cNvGraphicFramePr>
+              <a:graphicFrameLocks xmlns:a="http://schemas.openxmlformats.org/drawingml/2006/main" noChangeAspect="1"/>
+            </wp:cNvGraphicFramePr>
+            <a:graphic xmlns:a="http://schemas.openxmlformats.org/drawingml/2006/main">
+              <a:graphicData uri="http://schemas.openxmlformats.org/drawingml/2006/picture">
+                <pic:pic xmlns:pic="http://schemas.openxmlformats.org/drawingml/2006/picture">
+                  <pic:nvPicPr>
+                    <pic:cNvPr id="11" name="Imagen 11" descr="Interfaz de usuario gráfica, Texto&#10;&#10;Descripción generada automáticamente"/>
+                    <pic:cNvPicPr/>
+                  </pic:nvPicPr>
+                  <pic:blipFill>
+                    <a:blip r:embed="rId16">
+                      <a:extLst>
+                        <a:ext uri="{28A0092B-C50C-407E-A947-70E740481C1C}">
+                          <a14:useLocalDpi xmlns:a14="http://schemas.microsoft.com/office/drawing/2010/main" val="0"/>
+                        </a:ext>
+                      </a:extLst>
+                    </a:blip>
+                    <a:stretch>
+                      <a:fillRect/>
+                    </a:stretch>
+                  </pic:blipFill>
+                  <pic:spPr>
+                    <a:xfrm>
+                      <a:off x="0" y="0"/>
+                      <a:ext cx="3543795" cy="914528"/>
+                    </a:xfrm>
+                    <a:prstGeom prst="rect">
+                      <a:avLst/>
+                    </a:prstGeom>
+                  </pic:spPr>
+                </pic:pic>
+              </a:graphicData>
+            </a:graphic>
+          </wp:inline>
+        </w:drawing>
+      </w:r>
+    </w:p>
+    <w:p>
+      <w:pPr>
+        <w:jc w:val="both"/>
+        <w:rPr>
+          <w:rFonts w:ascii="Times New Roman" w:hAnsi="Times New Roman" w:cs="Times New Roman"/>
+          <w:sz w:val="28"/>
+          <w:szCs w:val="28"/>
+        </w:rPr>
+      </w:pPr>
+    </w:p>
+    <w:p>
+      <w:pPr>
+        <w:jc w:val="both"/>
+        <w:rPr>
+          <w:rFonts w:ascii="Cambria Math" w:hAnsi="Cambria Math" w:cs="Cambria Math"/>
+          <w:sz w:val="28"/>
+          <w:szCs w:val="28"/>
+        </w:rPr>
+      </w:pPr>
+      <w:r>
+        <w:rPr>
+          <w:rFonts w:ascii="Times New Roman" w:hAnsi="Times New Roman" w:cs="Times New Roman"/>
+          <w:sz w:val="28"/>
+          <w:szCs w:val="28"/>
+        </w:rPr>
+        <w:t xml:space="preserve">En conclusión la cadena que no es aceptada es </w:t>
+      </w:r>
+      <w:r>
+        <w:rPr>
+          <w:rFonts w:ascii="Times New Roman" w:hAnsi="Times New Roman" w:cs="Times New Roman"/>
+          <w:sz w:val="28"/>
+          <w:szCs w:val="28"/>
+        </w:rPr>
+        <w:t>baccbacc</w:t>
+      </w:r>
+      <w:r>
+        <w:rPr>
+          <w:rFonts w:ascii="Times New Roman" w:hAnsi="Times New Roman" w:cs="Times New Roman"/>
+          <w:sz w:val="28"/>
+          <w:szCs w:val="28"/>
+        </w:rPr>
+        <w:t xml:space="preserve"> para la expresión regular formada por </w:t>
+      </w:r>
+      <w:r>
+        <w:rPr>
+          <w:rFonts w:ascii="Cambria Math" w:hAnsi="Cambria Math" w:cs="Cambria Math"/>
+          <w:sz w:val="28"/>
+          <w:szCs w:val="28"/>
+        </w:rPr>
+        <w:t>𝑐∗</w:t>
+      </w:r>
+      <w:r>
+        <w:rPr>
+          <w:rFonts w:ascii="Times New Roman" w:hAnsi="Times New Roman" w:cs="Times New Roman"/>
+          <w:sz w:val="28"/>
+          <w:szCs w:val="28"/>
+        </w:rPr>
+        <w:t>(</w:t>
+      </w:r>
+      <w:r>
+        <w:rPr>
+          <w:rFonts w:ascii="Cambria Math" w:hAnsi="Cambria Math" w:cs="Cambria Math"/>
+          <w:sz w:val="28"/>
+          <w:szCs w:val="28"/>
+        </w:rPr>
+        <w:t>𝑎</w:t>
+      </w:r>
+      <w:r>
+        <w:rPr>
+          <w:rFonts w:ascii="Times New Roman" w:hAnsi="Times New Roman" w:cs="Times New Roman"/>
+          <w:sz w:val="28"/>
+          <w:szCs w:val="28"/>
+        </w:rPr>
+        <w:t>|</w:t>
+      </w:r>
+      <w:r>
+        <w:rPr>
+          <w:rFonts w:ascii="Cambria Math" w:hAnsi="Cambria Math" w:cs="Cambria Math"/>
+          <w:sz w:val="28"/>
+          <w:szCs w:val="28"/>
+        </w:rPr>
+        <w:t>𝑏</w:t>
+      </w:r>
+      <w:r>
+        <w:rPr>
+          <w:rFonts w:ascii="Times New Roman" w:hAnsi="Times New Roman" w:cs="Times New Roman"/>
+          <w:sz w:val="28"/>
+          <w:szCs w:val="28"/>
+        </w:rPr>
+        <w:t>|</w:t>
+      </w:r>
+      <w:proofErr w:type="gramStart"/>
+      <w:r>
+        <w:rPr>
+          <w:rFonts w:ascii="Cambria Math" w:hAnsi="Cambria Math" w:cs="Cambria Math"/>
+          <w:sz w:val="28"/>
+          <w:szCs w:val="28"/>
+        </w:rPr>
+        <w:t>𝑎𝑐</w:t>
+      </w:r>
+      <w:r>
+        <w:rPr>
+          <w:rFonts w:ascii="Times New Roman" w:hAnsi="Times New Roman" w:cs="Times New Roman"/>
+          <w:sz w:val="28"/>
+          <w:szCs w:val="28"/>
+        </w:rPr>
+        <w:t>?|</w:t>
+      </w:r>
+      <w:proofErr w:type="gramEnd"/>
+      <w:r>
+        <w:rPr>
+          <w:rFonts w:ascii="Cambria Math" w:hAnsi="Cambria Math" w:cs="Cambria Math"/>
+          <w:sz w:val="28"/>
+          <w:szCs w:val="28"/>
+        </w:rPr>
+        <w:t>𝑐𝑏</w:t>
+      </w:r>
+      <w:r>
+        <w:rPr>
+          <w:rFonts w:ascii="Times New Roman" w:hAnsi="Times New Roman" w:cs="Times New Roman"/>
+          <w:sz w:val="28"/>
+          <w:szCs w:val="28"/>
+        </w:rPr>
+        <w:t>|</w:t>
+      </w:r>
+      <w:r>
+        <w:rPr>
+          <w:rFonts w:ascii="Cambria Math" w:hAnsi="Cambria Math" w:cs="Cambria Math"/>
+          <w:sz w:val="28"/>
+          <w:szCs w:val="28"/>
+        </w:rPr>
+        <w:t>𝑏𝑐</w:t>
+      </w:r>
+      <w:r>
+        <w:rPr>
+          <w:rFonts w:ascii="Times New Roman" w:hAnsi="Times New Roman" w:cs="Times New Roman"/>
+          <w:sz w:val="28"/>
+          <w:szCs w:val="28"/>
+        </w:rPr>
+        <w:t>?)</w:t>
+      </w:r>
+      <w:r>
+        <w:rPr>
+          <w:rFonts w:ascii="Cambria Math" w:hAnsi="Cambria Math" w:cs="Cambria Math"/>
+          <w:sz w:val="28"/>
+          <w:szCs w:val="28"/>
+        </w:rPr>
+        <w:t>∗</w:t>
+      </w:r>
+      <w:r>
+        <w:rPr>
+          <w:rFonts w:ascii="Cambria Math" w:hAnsi="Cambria Math" w:cs="Cambria Math"/>
+          <w:sz w:val="28"/>
+          <w:szCs w:val="28"/>
+        </w:rPr>
+        <w:t xml:space="preserve"> .</w:t>
+      </w:r>
+    </w:p>
+    <w:p>
+      <w:pPr>
+        <w:jc w:val="both"/>
+        <w:rPr>
+          <w:rFonts w:ascii="Cambria Math" w:hAnsi="Cambria Math" w:cs="Cambria Math"/>
+          <w:sz w:val="28"/>
+          <w:szCs w:val="28"/>
+        </w:rPr>
+      </w:pPr>
+    </w:p>
+    <w:p>
+      <w:pPr>
+        <w:pStyle w:val="Prrafodelista"/>
+        <w:jc w:val="center"/>
+        <w:rPr>
+          <w:rFonts w:ascii="Times New Roman" w:hAnsi="Times New Roman" w:cs="Times New Roman"/>
+          <w:b/>
+          <w:bCs/>
+          <w:sz w:val="32"/>
+          <w:szCs w:val="32"/>
+        </w:rPr>
+      </w:pPr>
+      <w:r>
+        <w:rPr>
+          <w:rFonts w:ascii="Times New Roman" w:hAnsi="Times New Roman" w:cs="Times New Roman"/>
+          <w:b/>
+          <w:bCs/>
+          <w:sz w:val="32"/>
+          <w:szCs w:val="32"/>
+        </w:rPr>
+        <w:t xml:space="preserve">Uso de python para las </w:t>
+      </w:r>
+      <w:r>
+        <w:rPr>
+          <w:rFonts w:ascii="Times New Roman" w:hAnsi="Times New Roman" w:cs="Times New Roman"/>
+          <w:b/>
+          <w:bCs/>
+          <w:sz w:val="32"/>
+          <w:szCs w:val="32"/>
+        </w:rPr>
+        <w:t>definiciones</w:t>
+      </w:r>
+      <w:r>
+        <w:rPr>
+          <w:rFonts w:ascii="Times New Roman" w:hAnsi="Times New Roman" w:cs="Times New Roman"/>
+          <w:b/>
+          <w:bCs/>
+          <w:sz w:val="32"/>
+          <w:szCs w:val="32"/>
+        </w:rPr>
+        <w:t xml:space="preserve"> regulares</w:t>
+      </w:r>
+      <w:r>
+        <w:rPr>
+          <w:rFonts w:ascii="Times New Roman" w:hAnsi="Times New Roman" w:cs="Times New Roman"/>
+          <w:b/>
+          <w:bCs/>
+          <w:sz w:val="32"/>
+          <w:szCs w:val="32"/>
+        </w:rPr>
+        <w:t xml:space="preserve"> </w:t>
+      </w:r>
+    </w:p>
+    <w:p>
+      <w:pPr>
+        <w:pStyle w:val="Prrafodelista"/>
+        <w:jc w:val="center"/>
+        <w:rPr>
+          <w:rFonts w:ascii="Times New Roman" w:hAnsi="Times New Roman" w:cs="Times New Roman"/>
+          <w:b/>
+          <w:bCs/>
+          <w:sz w:val="32"/>
+          <w:szCs w:val="32"/>
+        </w:rPr>
+      </w:pPr>
+    </w:p>
+    <w:p>
+      <w:pPr>
+        <w:pStyle w:val="Prrafodelista"/>
+        <w:jc w:val="both"/>
+        <w:rPr>
+          <w:rFonts w:ascii="Times New Roman" w:hAnsi="Times New Roman" w:cs="Times New Roman"/>
+          <w:b/>
+          <w:bCs/>
+          <w:sz w:val="32"/>
+          <w:szCs w:val="32"/>
+        </w:rPr>
+      </w:pPr>
+    </w:p>
+    <w:p>
+      <w:pPr>
+        <w:jc w:val="center"/>
+        <w:rPr>
+          <w:rFonts w:ascii="Times New Roman" w:hAnsi="Times New Roman" w:cs="Times New Roman"/>
+          <w:sz w:val="28"/>
+          <w:szCs w:val="28"/>
+        </w:rPr>
+      </w:pPr>
+    </w:p>
+    <w:p>
+      <w:pPr>
+        <w:jc w:val="both"/>
+        <w:rPr>
+          <w:rFonts w:ascii="Times New Roman" w:hAnsi="Times New Roman" w:cs="Times New Roman"/>
+          <w:sz w:val="28"/>
+          <w:szCs w:val="28"/>
+        </w:rPr>
+      </w:pPr>
+    </w:p>
+    <w:p>
+      <w:pPr>
+        <w:pStyle w:val="Prrafodelista"/>
+        <w:jc w:val="both"/>
+        <w:rPr>
+          <w:rFonts w:ascii="Times New Roman" w:hAnsi="Times New Roman" w:cs="Times New Roman"/>
+          <w:sz w:val="28"/>
+          <w:szCs w:val="28"/>
+        </w:rPr>
+      </w:pPr>
+    </w:p>
+    <w:p>
+      <w:pPr>
+        <w:jc w:val="both"/>
+        <w:rPr>
+          <w:rFonts w:ascii="Times New Roman" w:hAnsi="Times New Roman" w:cs="Times New Roman"/>
+          <w:sz w:val="28"/>
+          <w:szCs w:val="28"/>
+        </w:rPr>
+      </w:pPr>
     </w:p>
     <w:sectPr>
       <w:pgSz w:w="12240" w:h="15840"/>
@@ -1086,8 +2857,472 @@
       </w:pPr>
     </w:lvl>
   </w:abstractNum>
+  <w:abstractNum w:abstractNumId="1" w15:restartNumberingAfterBreak="0">
+    <w:nsid w:val="0A895BAF"/>
+    <w:multiLevelType w:val="hybridMultilevel"/>
+    <w:tmpl w:val="CE18281C"/>
+    <w:lvl w:ilvl="0" w:tplc="81644956">
+      <w:start w:val="5"/>
+      <w:numFmt w:val="bullet"/>
+      <w:lvlText w:val="-"/>
+      <w:lvlJc w:val="left"/>
+      <w:pPr>
+        <w:ind w:left="720" w:hanging="360"/>
+      </w:pPr>
+      <w:rPr>
+        <w:rFonts w:ascii="Times New Roman" w:eastAsiaTheme="minorHAnsi" w:hAnsi="Times New Roman" w:cs="Times New Roman" w:hint="default"/>
+      </w:rPr>
+    </w:lvl>
+    <w:lvl w:ilvl="1" w:tplc="240A0003" w:tentative="1">
+      <w:start w:val="1"/>
+      <w:numFmt w:val="bullet"/>
+      <w:lvlText w:val="o"/>
+      <w:lvlJc w:val="left"/>
+      <w:pPr>
+        <w:ind w:left="1440" w:hanging="360"/>
+      </w:pPr>
+      <w:rPr>
+        <w:rFonts w:ascii="Courier New" w:hAnsi="Courier New" w:cs="Courier New" w:hint="default"/>
+      </w:rPr>
+    </w:lvl>
+    <w:lvl w:ilvl="2" w:tplc="240A0005" w:tentative="1">
+      <w:start w:val="1"/>
+      <w:numFmt w:val="bullet"/>
+      <w:lvlText w:val=""/>
+      <w:lvlJc w:val="left"/>
+      <w:pPr>
+        <w:ind w:left="2160" w:hanging="360"/>
+      </w:pPr>
+      <w:rPr>
+        <w:rFonts w:ascii="Wingdings" w:hAnsi="Wingdings" w:hint="default"/>
+      </w:rPr>
+    </w:lvl>
+    <w:lvl w:ilvl="3" w:tplc="240A0001" w:tentative="1">
+      <w:start w:val="1"/>
+      <w:numFmt w:val="bullet"/>
+      <w:lvlText w:val=""/>
+      <w:lvlJc w:val="left"/>
+      <w:pPr>
+        <w:ind w:left="2880" w:hanging="360"/>
+      </w:pPr>
+      <w:rPr>
+        <w:rFonts w:ascii="Symbol" w:hAnsi="Symbol" w:hint="default"/>
+      </w:rPr>
+    </w:lvl>
+    <w:lvl w:ilvl="4" w:tplc="240A0003" w:tentative="1">
+      <w:start w:val="1"/>
+      <w:numFmt w:val="bullet"/>
+      <w:lvlText w:val="o"/>
+      <w:lvlJc w:val="left"/>
+      <w:pPr>
+        <w:ind w:left="3600" w:hanging="360"/>
+      </w:pPr>
+      <w:rPr>
+        <w:rFonts w:ascii="Courier New" w:hAnsi="Courier New" w:cs="Courier New" w:hint="default"/>
+      </w:rPr>
+    </w:lvl>
+    <w:lvl w:ilvl="5" w:tplc="240A0005" w:tentative="1">
+      <w:start w:val="1"/>
+      <w:numFmt w:val="bullet"/>
+      <w:lvlText w:val=""/>
+      <w:lvlJc w:val="left"/>
+      <w:pPr>
+        <w:ind w:left="4320" w:hanging="360"/>
+      </w:pPr>
+      <w:rPr>
+        <w:rFonts w:ascii="Wingdings" w:hAnsi="Wingdings" w:hint="default"/>
+      </w:rPr>
+    </w:lvl>
+    <w:lvl w:ilvl="6" w:tplc="240A0001" w:tentative="1">
+      <w:start w:val="1"/>
+      <w:numFmt w:val="bullet"/>
+      <w:lvlText w:val=""/>
+      <w:lvlJc w:val="left"/>
+      <w:pPr>
+        <w:ind w:left="5040" w:hanging="360"/>
+      </w:pPr>
+      <w:rPr>
+        <w:rFonts w:ascii="Symbol" w:hAnsi="Symbol" w:hint="default"/>
+      </w:rPr>
+    </w:lvl>
+    <w:lvl w:ilvl="7" w:tplc="240A0003" w:tentative="1">
+      <w:start w:val="1"/>
+      <w:numFmt w:val="bullet"/>
+      <w:lvlText w:val="o"/>
+      <w:lvlJc w:val="left"/>
+      <w:pPr>
+        <w:ind w:left="5760" w:hanging="360"/>
+      </w:pPr>
+      <w:rPr>
+        <w:rFonts w:ascii="Courier New" w:hAnsi="Courier New" w:cs="Courier New" w:hint="default"/>
+      </w:rPr>
+    </w:lvl>
+    <w:lvl w:ilvl="8" w:tplc="240A0005" w:tentative="1">
+      <w:start w:val="1"/>
+      <w:numFmt w:val="bullet"/>
+      <w:lvlText w:val=""/>
+      <w:lvlJc w:val="left"/>
+      <w:pPr>
+        <w:ind w:left="6480" w:hanging="360"/>
+      </w:pPr>
+      <w:rPr>
+        <w:rFonts w:ascii="Wingdings" w:hAnsi="Wingdings" w:hint="default"/>
+      </w:rPr>
+    </w:lvl>
+  </w:abstractNum>
+  <w:abstractNum w:abstractNumId="2" w15:restartNumberingAfterBreak="0">
+    <w:nsid w:val="16986770"/>
+    <w:multiLevelType w:val="hybridMultilevel"/>
+    <w:tmpl w:val="8F1E0D12"/>
+    <w:lvl w:ilvl="0" w:tplc="C77EAA30">
+      <w:start w:val="5"/>
+      <w:numFmt w:val="bullet"/>
+      <w:lvlText w:val="-"/>
+      <w:lvlJc w:val="left"/>
+      <w:pPr>
+        <w:ind w:left="1080" w:hanging="360"/>
+      </w:pPr>
+      <w:rPr>
+        <w:rFonts w:ascii="Times New Roman" w:eastAsiaTheme="minorHAnsi" w:hAnsi="Times New Roman" w:cs="Times New Roman" w:hint="default"/>
+      </w:rPr>
+    </w:lvl>
+    <w:lvl w:ilvl="1" w:tplc="240A0003" w:tentative="1">
+      <w:start w:val="1"/>
+      <w:numFmt w:val="bullet"/>
+      <w:lvlText w:val="o"/>
+      <w:lvlJc w:val="left"/>
+      <w:pPr>
+        <w:ind w:left="1800" w:hanging="360"/>
+      </w:pPr>
+      <w:rPr>
+        <w:rFonts w:ascii="Courier New" w:hAnsi="Courier New" w:cs="Courier New" w:hint="default"/>
+      </w:rPr>
+    </w:lvl>
+    <w:lvl w:ilvl="2" w:tplc="240A0005" w:tentative="1">
+      <w:start w:val="1"/>
+      <w:numFmt w:val="bullet"/>
+      <w:lvlText w:val=""/>
+      <w:lvlJc w:val="left"/>
+      <w:pPr>
+        <w:ind w:left="2520" w:hanging="360"/>
+      </w:pPr>
+      <w:rPr>
+        <w:rFonts w:ascii="Wingdings" w:hAnsi="Wingdings" w:hint="default"/>
+      </w:rPr>
+    </w:lvl>
+    <w:lvl w:ilvl="3" w:tplc="240A0001" w:tentative="1">
+      <w:start w:val="1"/>
+      <w:numFmt w:val="bullet"/>
+      <w:lvlText w:val=""/>
+      <w:lvlJc w:val="left"/>
+      <w:pPr>
+        <w:ind w:left="3240" w:hanging="360"/>
+      </w:pPr>
+      <w:rPr>
+        <w:rFonts w:ascii="Symbol" w:hAnsi="Symbol" w:hint="default"/>
+      </w:rPr>
+    </w:lvl>
+    <w:lvl w:ilvl="4" w:tplc="240A0003" w:tentative="1">
+      <w:start w:val="1"/>
+      <w:numFmt w:val="bullet"/>
+      <w:lvlText w:val="o"/>
+      <w:lvlJc w:val="left"/>
+      <w:pPr>
+        <w:ind w:left="3960" w:hanging="360"/>
+      </w:pPr>
+      <w:rPr>
+        <w:rFonts w:ascii="Courier New" w:hAnsi="Courier New" w:cs="Courier New" w:hint="default"/>
+      </w:rPr>
+    </w:lvl>
+    <w:lvl w:ilvl="5" w:tplc="240A0005" w:tentative="1">
+      <w:start w:val="1"/>
+      <w:numFmt w:val="bullet"/>
+      <w:lvlText w:val=""/>
+      <w:lvlJc w:val="left"/>
+      <w:pPr>
+        <w:ind w:left="4680" w:hanging="360"/>
+      </w:pPr>
+      <w:rPr>
+        <w:rFonts w:ascii="Wingdings" w:hAnsi="Wingdings" w:hint="default"/>
+      </w:rPr>
+    </w:lvl>
+    <w:lvl w:ilvl="6" w:tplc="240A0001" w:tentative="1">
+      <w:start w:val="1"/>
+      <w:numFmt w:val="bullet"/>
+      <w:lvlText w:val=""/>
+      <w:lvlJc w:val="left"/>
+      <w:pPr>
+        <w:ind w:left="5400" w:hanging="360"/>
+      </w:pPr>
+      <w:rPr>
+        <w:rFonts w:ascii="Symbol" w:hAnsi="Symbol" w:hint="default"/>
+      </w:rPr>
+    </w:lvl>
+    <w:lvl w:ilvl="7" w:tplc="240A0003" w:tentative="1">
+      <w:start w:val="1"/>
+      <w:numFmt w:val="bullet"/>
+      <w:lvlText w:val="o"/>
+      <w:lvlJc w:val="left"/>
+      <w:pPr>
+        <w:ind w:left="6120" w:hanging="360"/>
+      </w:pPr>
+      <w:rPr>
+        <w:rFonts w:ascii="Courier New" w:hAnsi="Courier New" w:cs="Courier New" w:hint="default"/>
+      </w:rPr>
+    </w:lvl>
+    <w:lvl w:ilvl="8" w:tplc="240A0005" w:tentative="1">
+      <w:start w:val="1"/>
+      <w:numFmt w:val="bullet"/>
+      <w:lvlText w:val=""/>
+      <w:lvlJc w:val="left"/>
+      <w:pPr>
+        <w:ind w:left="6840" w:hanging="360"/>
+      </w:pPr>
+      <w:rPr>
+        <w:rFonts w:ascii="Wingdings" w:hAnsi="Wingdings" w:hint="default"/>
+      </w:rPr>
+    </w:lvl>
+  </w:abstractNum>
+  <w:abstractNum w:abstractNumId="3" w15:restartNumberingAfterBreak="0">
+    <w:nsid w:val="341B2E2D"/>
+    <w:multiLevelType w:val="hybridMultilevel"/>
+    <w:tmpl w:val="B7E668EA"/>
+    <w:lvl w:ilvl="0" w:tplc="C1F21A64">
+      <w:start w:val="5"/>
+      <w:numFmt w:val="bullet"/>
+      <w:lvlText w:val="-"/>
+      <w:lvlJc w:val="left"/>
+      <w:pPr>
+        <w:ind w:left="1080" w:hanging="360"/>
+      </w:pPr>
+      <w:rPr>
+        <w:rFonts w:ascii="Times New Roman" w:eastAsiaTheme="minorHAnsi" w:hAnsi="Times New Roman" w:cs="Times New Roman" w:hint="default"/>
+      </w:rPr>
+    </w:lvl>
+    <w:lvl w:ilvl="1" w:tplc="240A0003" w:tentative="1">
+      <w:start w:val="1"/>
+      <w:numFmt w:val="bullet"/>
+      <w:lvlText w:val="o"/>
+      <w:lvlJc w:val="left"/>
+      <w:pPr>
+        <w:ind w:left="1800" w:hanging="360"/>
+      </w:pPr>
+      <w:rPr>
+        <w:rFonts w:ascii="Courier New" w:hAnsi="Courier New" w:cs="Courier New" w:hint="default"/>
+      </w:rPr>
+    </w:lvl>
+    <w:lvl w:ilvl="2" w:tplc="240A0005" w:tentative="1">
+      <w:start w:val="1"/>
+      <w:numFmt w:val="bullet"/>
+      <w:lvlText w:val=""/>
+      <w:lvlJc w:val="left"/>
+      <w:pPr>
+        <w:ind w:left="2520" w:hanging="360"/>
+      </w:pPr>
+      <w:rPr>
+        <w:rFonts w:ascii="Wingdings" w:hAnsi="Wingdings" w:hint="default"/>
+      </w:rPr>
+    </w:lvl>
+    <w:lvl w:ilvl="3" w:tplc="240A0001" w:tentative="1">
+      <w:start w:val="1"/>
+      <w:numFmt w:val="bullet"/>
+      <w:lvlText w:val=""/>
+      <w:lvlJc w:val="left"/>
+      <w:pPr>
+        <w:ind w:left="3240" w:hanging="360"/>
+      </w:pPr>
+      <w:rPr>
+        <w:rFonts w:ascii="Symbol" w:hAnsi="Symbol" w:hint="default"/>
+      </w:rPr>
+    </w:lvl>
+    <w:lvl w:ilvl="4" w:tplc="240A0003" w:tentative="1">
+      <w:start w:val="1"/>
+      <w:numFmt w:val="bullet"/>
+      <w:lvlText w:val="o"/>
+      <w:lvlJc w:val="left"/>
+      <w:pPr>
+        <w:ind w:left="3960" w:hanging="360"/>
+      </w:pPr>
+      <w:rPr>
+        <w:rFonts w:ascii="Courier New" w:hAnsi="Courier New" w:cs="Courier New" w:hint="default"/>
+      </w:rPr>
+    </w:lvl>
+    <w:lvl w:ilvl="5" w:tplc="240A0005" w:tentative="1">
+      <w:start w:val="1"/>
+      <w:numFmt w:val="bullet"/>
+      <w:lvlText w:val=""/>
+      <w:lvlJc w:val="left"/>
+      <w:pPr>
+        <w:ind w:left="4680" w:hanging="360"/>
+      </w:pPr>
+      <w:rPr>
+        <w:rFonts w:ascii="Wingdings" w:hAnsi="Wingdings" w:hint="default"/>
+      </w:rPr>
+    </w:lvl>
+    <w:lvl w:ilvl="6" w:tplc="240A0001" w:tentative="1">
+      <w:start w:val="1"/>
+      <w:numFmt w:val="bullet"/>
+      <w:lvlText w:val=""/>
+      <w:lvlJc w:val="left"/>
+      <w:pPr>
+        <w:ind w:left="5400" w:hanging="360"/>
+      </w:pPr>
+      <w:rPr>
+        <w:rFonts w:ascii="Symbol" w:hAnsi="Symbol" w:hint="default"/>
+      </w:rPr>
+    </w:lvl>
+    <w:lvl w:ilvl="7" w:tplc="240A0003" w:tentative="1">
+      <w:start w:val="1"/>
+      <w:numFmt w:val="bullet"/>
+      <w:lvlText w:val="o"/>
+      <w:lvlJc w:val="left"/>
+      <w:pPr>
+        <w:ind w:left="6120" w:hanging="360"/>
+      </w:pPr>
+      <w:rPr>
+        <w:rFonts w:ascii="Courier New" w:hAnsi="Courier New" w:cs="Courier New" w:hint="default"/>
+      </w:rPr>
+    </w:lvl>
+    <w:lvl w:ilvl="8" w:tplc="240A0005" w:tentative="1">
+      <w:start w:val="1"/>
+      <w:numFmt w:val="bullet"/>
+      <w:lvlText w:val=""/>
+      <w:lvlJc w:val="left"/>
+      <w:pPr>
+        <w:ind w:left="6840" w:hanging="360"/>
+      </w:pPr>
+      <w:rPr>
+        <w:rFonts w:ascii="Wingdings" w:hAnsi="Wingdings" w:hint="default"/>
+      </w:rPr>
+    </w:lvl>
+  </w:abstractNum>
+  <w:abstractNum w:abstractNumId="4" w15:restartNumberingAfterBreak="0">
+    <w:nsid w:val="782747D6"/>
+    <w:multiLevelType w:val="hybridMultilevel"/>
+    <w:tmpl w:val="F5402718"/>
+    <w:lvl w:ilvl="0" w:tplc="C95EAEAE">
+      <w:start w:val="5"/>
+      <w:numFmt w:val="bullet"/>
+      <w:lvlText w:val=""/>
+      <w:lvlJc w:val="left"/>
+      <w:pPr>
+        <w:ind w:left="720" w:hanging="360"/>
+      </w:pPr>
+      <w:rPr>
+        <w:rFonts w:ascii="Symbol" w:eastAsiaTheme="minorHAnsi" w:hAnsi="Symbol" w:cs="Times New Roman" w:hint="default"/>
+      </w:rPr>
+    </w:lvl>
+    <w:lvl w:ilvl="1" w:tplc="240A0003" w:tentative="1">
+      <w:start w:val="1"/>
+      <w:numFmt w:val="bullet"/>
+      <w:lvlText w:val="o"/>
+      <w:lvlJc w:val="left"/>
+      <w:pPr>
+        <w:ind w:left="1440" w:hanging="360"/>
+      </w:pPr>
+      <w:rPr>
+        <w:rFonts w:ascii="Courier New" w:hAnsi="Courier New" w:cs="Courier New" w:hint="default"/>
+      </w:rPr>
+    </w:lvl>
+    <w:lvl w:ilvl="2" w:tplc="240A0005" w:tentative="1">
+      <w:start w:val="1"/>
+      <w:numFmt w:val="bullet"/>
+      <w:lvlText w:val=""/>
+      <w:lvlJc w:val="left"/>
+      <w:pPr>
+        <w:ind w:left="2160" w:hanging="360"/>
+      </w:pPr>
+      <w:rPr>
+        <w:rFonts w:ascii="Wingdings" w:hAnsi="Wingdings" w:hint="default"/>
+      </w:rPr>
+    </w:lvl>
+    <w:lvl w:ilvl="3" w:tplc="240A0001" w:tentative="1">
+      <w:start w:val="1"/>
+      <w:numFmt w:val="bullet"/>
+      <w:lvlText w:val=""/>
+      <w:lvlJc w:val="left"/>
+      <w:pPr>
+        <w:ind w:left="2880" w:hanging="360"/>
+      </w:pPr>
+      <w:rPr>
+        <w:rFonts w:ascii="Symbol" w:hAnsi="Symbol" w:hint="default"/>
+      </w:rPr>
+    </w:lvl>
+    <w:lvl w:ilvl="4" w:tplc="240A0003" w:tentative="1">
+      <w:start w:val="1"/>
+      <w:numFmt w:val="bullet"/>
+      <w:lvlText w:val="o"/>
+      <w:lvlJc w:val="left"/>
+      <w:pPr>
+        <w:ind w:left="3600" w:hanging="360"/>
+      </w:pPr>
+      <w:rPr>
+        <w:rFonts w:ascii="Courier New" w:hAnsi="Courier New" w:cs="Courier New" w:hint="default"/>
+      </w:rPr>
+    </w:lvl>
+    <w:lvl w:ilvl="5" w:tplc="240A0005" w:tentative="1">
+      <w:start w:val="1"/>
+      <w:numFmt w:val="bullet"/>
+      <w:lvlText w:val=""/>
+      <w:lvlJc w:val="left"/>
+      <w:pPr>
+        <w:ind w:left="4320" w:hanging="360"/>
+      </w:pPr>
+      <w:rPr>
+        <w:rFonts w:ascii="Wingdings" w:hAnsi="Wingdings" w:hint="default"/>
+      </w:rPr>
+    </w:lvl>
+    <w:lvl w:ilvl="6" w:tplc="240A0001" w:tentative="1">
+      <w:start w:val="1"/>
+      <w:numFmt w:val="bullet"/>
+      <w:lvlText w:val=""/>
+      <w:lvlJc w:val="left"/>
+      <w:pPr>
+        <w:ind w:left="5040" w:hanging="360"/>
+      </w:pPr>
+      <w:rPr>
+        <w:rFonts w:ascii="Symbol" w:hAnsi="Symbol" w:hint="default"/>
+      </w:rPr>
+    </w:lvl>
+    <w:lvl w:ilvl="7" w:tplc="240A0003" w:tentative="1">
+      <w:start w:val="1"/>
+      <w:numFmt w:val="bullet"/>
+      <w:lvlText w:val="o"/>
+      <w:lvlJc w:val="left"/>
+      <w:pPr>
+        <w:ind w:left="5760" w:hanging="360"/>
+      </w:pPr>
+      <w:rPr>
+        <w:rFonts w:ascii="Courier New" w:hAnsi="Courier New" w:cs="Courier New" w:hint="default"/>
+      </w:rPr>
+    </w:lvl>
+    <w:lvl w:ilvl="8" w:tplc="240A0005" w:tentative="1">
+      <w:start w:val="1"/>
+      <w:numFmt w:val="bullet"/>
+      <w:lvlText w:val=""/>
+      <w:lvlJc w:val="left"/>
+      <w:pPr>
+        <w:ind w:left="6480" w:hanging="360"/>
+      </w:pPr>
+      <w:rPr>
+        <w:rFonts w:ascii="Wingdings" w:hAnsi="Wingdings" w:hint="default"/>
+      </w:rPr>
+    </w:lvl>
+  </w:abstractNum>
   <w:num w:numId="1">
     <w:abstractNumId w:val="0"/>
+  </w:num>
+  <w:num w:numId="2">
+    <w:abstractNumId w:val="4"/>
+  </w:num>
+  <w:num w:numId="3">
+    <w:abstractNumId w:val="2"/>
+  </w:num>
+  <w:num w:numId="4">
+    <w:abstractNumId w:val="1"/>
+  </w:num>
+  <w:num w:numId="5">
+    <w:abstractNumId w:val="3"/>
   </w:num>
 </w:numbering>
 </file>
@@ -1264,7 +3499,7 @@
     <w:lsdException w:name="Table Web 2" w:semiHidden="1" w:unhideWhenUsed="1"/>
     <w:lsdException w:name="Table Web 3" w:semiHidden="1" w:unhideWhenUsed="1"/>
     <w:lsdException w:name="Balloon Text" w:semiHidden="1" w:unhideWhenUsed="1"/>
-    <w:lsdException w:name="Table Grid" w:semiHidden="1" w:uiPriority="59" w:unhideWhenUsed="1"/>
+    <w:lsdException w:name="Table Grid" w:uiPriority="59"/>
     <w:lsdException w:name="Table Theme" w:semiHidden="1" w:unhideWhenUsed="1"/>
     <w:lsdException w:name="Placeholder Text" w:semiHidden="1"/>
     <w:lsdException w:name="No Spacing" w:uiPriority="1" w:qFormat="1"/>

</xml_diff>